<commit_message>
agregando carta de le empresa y modificando tomo
</commit_message>
<xml_diff>
--- a/Tesis/Tomos.docx
+++ b/Tesis/Tomos.docx
@@ -55,7 +55,7 @@
         <mc:AlternateContent>
           <mc:Choice Requires="wps">
             <w:drawing>
-              <wp:anchor behindDoc="0" distT="0" distB="0" distL="114300" distR="113030" simplePos="0" locked="0" layoutInCell="1" allowOverlap="1" relativeHeight="2" wp14:anchorId="7393E932">
+              <wp:anchor behindDoc="0" distT="0" distB="0" distL="114300" distR="112395" simplePos="0" locked="0" layoutInCell="1" allowOverlap="1" relativeHeight="2" wp14:anchorId="7393E932">
                 <wp:simplePos x="0" y="0"/>
                 <wp:positionH relativeFrom="column">
                   <wp:posOffset>5311140</wp:posOffset>
@@ -63,7 +63,7 @@
                 <wp:positionV relativeFrom="paragraph">
                   <wp:posOffset>-584835</wp:posOffset>
                 </wp:positionV>
-                <wp:extent cx="544195" cy="525145"/>
+                <wp:extent cx="544830" cy="525780"/>
                 <wp:effectExtent l="0" t="0" r="9525" b="9525"/>
                 <wp:wrapNone/>
                 <wp:docPr id="1" name="5 Rectángulo"/>
@@ -74,7 +74,7 @@
                       <wps:spPr>
                         <a:xfrm>
                           <a:off x="0" y="0"/>
-                          <a:ext cx="543600" cy="524520"/>
+                          <a:ext cx="544320" cy="525240"/>
                         </a:xfrm>
                         <a:prstGeom prst="rect">
                           <a:avLst/>
@@ -109,7 +109,7 @@
           </mc:Choice>
           <mc:Fallback>
             <w:pict>
-              <v:rect id="shape_0" ID="5 Rectángulo" fillcolor="white" stroked="f" style="position:absolute;margin-left:418.2pt;margin-top:-46.05pt;width:42.75pt;height:41.25pt" wp14:anchorId="7393E932">
+              <v:rect id="shape_0" ID="5 Rectángulo" fillcolor="white" stroked="f" style="position:absolute;margin-left:418.2pt;margin-top:-46.05pt;width:42.8pt;height:41.3pt" wp14:anchorId="7393E932">
                 <w10:wrap type="none"/>
                 <v:fill o:detectmouseclick="t" type="solid" color2="black"/>
                 <v:stroke color="#3465a4" weight="25560" joinstyle="round" endcap="flat"/>
@@ -128,7 +128,7 @@
                 <wp:positionV relativeFrom="paragraph">
                   <wp:posOffset>-584835</wp:posOffset>
                 </wp:positionV>
-                <wp:extent cx="563245" cy="610870"/>
+                <wp:extent cx="563880" cy="611505"/>
                 <wp:effectExtent l="0" t="0" r="28575" b="19050"/>
                 <wp:wrapNone/>
                 <wp:docPr id="2" name="6 Rectángulo"/>
@@ -139,7 +139,7 @@
                       <wps:spPr>
                         <a:xfrm>
                           <a:off x="0" y="0"/>
-                          <a:ext cx="562680" cy="610200"/>
+                          <a:ext cx="563400" cy="610920"/>
                         </a:xfrm>
                         <a:prstGeom prst="rect">
                           <a:avLst/>
@@ -175,7 +175,7 @@
           </mc:Choice>
           <mc:Fallback>
             <w:pict>
-              <v:rect id="shape_0" ID="6 Rectángulo" stroked="t" style="position:absolute;margin-left:408.45pt;margin-top:-46.05pt;width:44.25pt;height:48pt" wp14:anchorId="1FC4BD56">
+              <v:rect id="shape_0" ID="6 Rectángulo" stroked="t" style="position:absolute;margin-left:408.45pt;margin-top:-46.05pt;width:44.3pt;height:48.05pt" wp14:anchorId="1FC4BD56">
                 <w10:wrap type="none"/>
                 <v:fill o:detectmouseclick="t" on="false"/>
                 <v:stroke color="white" weight="25560" joinstyle="round" endcap="flat"/>
@@ -618,37 +618,7 @@
         <w:rPr>
           <w:rStyle w:val="Normaltextrun"/>
         </w:rPr>
-        <w:t xml:space="preserve">La fecha estimada de culminación del proyecto es el  </w:t>
-      </w:r>
-      <w:r>
-        <w:rPr>
-          <w:rStyle w:val="Normaltextrun"/>
-        </w:rPr>
-        <w:t>20</w:t>
-      </w:r>
-      <w:r>
-        <w:rPr>
-          <w:rStyle w:val="Normaltextrun"/>
-        </w:rPr>
-        <w:t xml:space="preserve"> de Ju</w:t>
-      </w:r>
-      <w:r>
-        <w:rPr>
-          <w:rStyle w:val="Normaltextrun"/>
-        </w:rPr>
-        <w:t>n</w:t>
-      </w:r>
-      <w:r>
-        <w:rPr>
-          <w:rStyle w:val="Normaltextrun"/>
-        </w:rPr>
-        <w:t>io de 201</w:t>
-      </w:r>
-      <w:r>
-        <w:rPr>
-          <w:rStyle w:val="Normaltextrun"/>
-        </w:rPr>
-        <w:t>8</w:t>
+        <w:t>La fecha estimada de culminación del proyecto es el  20 de Junio de 2018</w:t>
       </w:r>
     </w:p>
     <w:p>
@@ -1013,7 +983,21 @@
           <w:rStyle w:val="Normaltextrun"/>
           <w:color w:val="000000"/>
         </w:rPr>
-        <w:t xml:space="preserve"> titular de la cédula de identidad No. V-9.226.373, de profesión Ingeniero Electrico, adscrito al Departamento de Ingeniería Electrónica de la Universidad Nacional Experimental del Táchira, en la categoría  y con dedicación, por medio de la presente expreso mi conformidad y acepto la tutoría de la propuesta de Proyecto Especial de Grado titulada:</w:t>
+        <w:t xml:space="preserve"> titular de la cédula de identidad No. V-9.226.373, de profesión Ingeniero </w:t>
+      </w:r>
+      <w:r>
+        <w:rPr>
+          <w:rStyle w:val="Normaltextrun"/>
+          <w:color w:val="000000"/>
+        </w:rPr>
+        <w:t>Eléctrico</w:t>
+      </w:r>
+      <w:r>
+        <w:rPr>
+          <w:rStyle w:val="Normaltextrun"/>
+          <w:color w:val="000000"/>
+        </w:rPr>
+        <w:t>, adscrito al Departamento de Ingeniería Electrónica de la Universidad Nacional Experimental del Táchira, en la categoría  y con dedicación, por medio de la presente expreso mi conformidad y acepto la tutoría de la propuesta de Proyecto Especial de Grado titulada:</w:t>
       </w:r>
       <w:r>
         <w:rPr>
@@ -1690,7 +1674,7 @@
           <w:docPartGallery w:val="Table of Contents"/>
           <w:docPartUnique w:val="true"/>
         </w:docPartObj>
-        <w:id w:val="66301379"/>
+        <w:id w:val="656872076"/>
       </w:sdtPr>
       <w:sdtContent>
         <w:p>
@@ -3526,22 +3510,6 @@
             <w:pStyle w:val="Normal"/>
             <w:spacing w:lineRule="auto" w:line="360" w:before="240" w:after="240"/>
             <w:jc w:val="both"/>
-            <w:rPr>
-              <w:highlight w:val="yellow"/>
-            </w:rPr>
-          </w:pPr>
-          <w:r>
-            <w:rPr>
-              <w:highlight w:val="yellow"/>
-            </w:rPr>
-            <w:t>Así mismo parte las limitaciones presentes se encuentran en el uso de tecnologías de fabricación existentes y en la variedad de componentes existentes en el mercado actual. Otra limitación se encuentra en el uso exclusivo de sensores de temperatura para cada equipo, ya que al usarse otro no funcionaría correctamente.</w:t>
-          </w:r>
-        </w:p>
-        <w:p>
-          <w:pPr>
-            <w:pStyle w:val="Normal"/>
-            <w:spacing w:lineRule="auto" w:line="360" w:before="240" w:after="240"/>
-            <w:jc w:val="both"/>
             <w:rPr/>
           </w:pPr>
           <w:r>
@@ -3636,6 +3604,15 @@
         <w:p>
           <w:pPr>
             <w:pStyle w:val="Normal"/>
+            <w:rPr/>
+          </w:pPr>
+          <w:r>
+            <w:rPr/>
+          </w:r>
+        </w:p>
+        <w:p>
+          <w:pPr>
+            <w:pStyle w:val="Encabezado1"/>
             <w:rPr/>
           </w:pPr>
           <w:r>
@@ -4025,7 +4002,7 @@
                       </pic:nvPicPr>
                       <pic:blipFill>
                         <a:blip r:embed="rId4"/>
-                        <a:srcRect l="19401" t="33620" r="35448" b="18926"/>
+                        <a:srcRect l="19401" t="33620" r="35454" b="18926"/>
                         <a:stretch>
                           <a:fillRect/>
                         </a:stretch>
@@ -5802,7 +5779,7 @@
         <w:docPartGallery w:val="Page Numbers (Bottom of Page)"/>
         <w:docPartUnique w:val="true"/>
       </w:docPartObj>
-      <w:id w:val="1512440653"/>
+      <w:id w:val="1291746983"/>
     </w:sdtPr>
     <w:sdtContent>
       <w:p>
@@ -5864,7 +5841,7 @@
         <w:docPartGallery w:val="Page Numbers (Top of Page)"/>
         <w:docPartUnique w:val="true"/>
       </w:docPartObj>
-      <w:id w:val="356401552"/>
+      <w:id w:val="1586443940"/>
     </w:sdtPr>
     <w:sdtContent>
       <w:p>

</xml_diff>